<commit_message>
added glosarii and changed word
</commit_message>
<xml_diff>
--- a/Polyclinic Management System.docx
+++ b/Polyclinic Management System.docx
@@ -24,8 +24,50 @@
           <w:sz w:val="40"/>
           <w:szCs w:val="40"/>
           <w:shd w:val="clear" w:color="auto" w:fill="FFFFFF"/>
-        </w:rPr>
-        <w:t>Polyclinic Management System</w:t>
+          <w:lang w:val="uk-UA"/>
+        </w:rPr>
+        <w:t>Система</w:t>
+      </w:r>
+      <w:bookmarkStart w:id="0" w:name="_GoBack"/>
+      <w:bookmarkEnd w:id="0"/>
+      <w:r>
+        <w:rPr>
+          <w:rFonts w:ascii="Times New Roman" w:hAnsi="Times New Roman" w:cs="Times New Roman"/>
+          <w:b/>
+          <w:bCs/>
+          <w:color w:val="202124"/>
+          <w:sz w:val="40"/>
+          <w:szCs w:val="40"/>
+          <w:shd w:val="clear" w:color="auto" w:fill="FFFFFF"/>
+        </w:rPr>
+        <w:t xml:space="preserve"> “</w:t>
+      </w:r>
+      <w:proofErr w:type="spellStart"/>
+      <w:r>
+        <w:rPr>
+          <w:rFonts w:ascii="Times New Roman" w:hAnsi="Times New Roman" w:cs="Times New Roman"/>
+          <w:b/>
+          <w:bCs/>
+          <w:color w:val="202124"/>
+          <w:sz w:val="40"/>
+          <w:szCs w:val="40"/>
+          <w:shd w:val="clear" w:color="auto" w:fill="FFFFFF"/>
+          <w:lang w:val="uk-UA"/>
+        </w:rPr>
+        <w:t>МояПоліклініка</w:t>
+      </w:r>
+      <w:proofErr w:type="spellEnd"/>
+      <w:r>
+        <w:rPr>
+          <w:rFonts w:ascii="Times New Roman" w:hAnsi="Times New Roman" w:cs="Times New Roman"/>
+          <w:b/>
+          <w:bCs/>
+          <w:color w:val="202124"/>
+          <w:sz w:val="40"/>
+          <w:szCs w:val="40"/>
+          <w:shd w:val="clear" w:color="auto" w:fill="FFFFFF"/>
+        </w:rPr>
+        <w:t>”</w:t>
       </w:r>
     </w:p>
     <w:p>
@@ -88,6 +130,7 @@
           <w:sz w:val="36"/>
           <w:szCs w:val="36"/>
           <w:shd w:val="clear" w:color="auto" w:fill="FFFFFF"/>
+          <w:lang w:val="uk-UA"/>
         </w:rPr>
       </w:pPr>
       <w:r>
@@ -4202,8 +4245,6 @@
         </w:rPr>
         <w:t xml:space="preserve"> лікарів</w:t>
       </w:r>
-      <w:bookmarkStart w:id="0" w:name="_GoBack"/>
-      <w:bookmarkEnd w:id="0"/>
     </w:p>
     <w:p>
       <w:pPr>
@@ -6743,6 +6784,48 @@
     </w:p>
     <w:p>
       <w:pPr>
+        <w:jc w:val="both"/>
+        <w:rPr>
+          <w:rFonts w:ascii="Times New Roman" w:hAnsi="Times New Roman" w:cs="Times New Roman"/>
+          <w:bCs/>
+          <w:color w:val="202124"/>
+          <w:sz w:val="36"/>
+          <w:szCs w:val="36"/>
+          <w:shd w:val="clear" w:color="auto" w:fill="FFFFFF"/>
+          <w:lang w:val="ru-RU"/>
+        </w:rPr>
+      </w:pPr>
+    </w:p>
+    <w:p>
+      <w:pPr>
+        <w:jc w:val="both"/>
+        <w:rPr>
+          <w:rFonts w:ascii="Times New Roman" w:hAnsi="Times New Roman" w:cs="Times New Roman"/>
+          <w:bCs/>
+          <w:color w:val="202124"/>
+          <w:sz w:val="36"/>
+          <w:szCs w:val="36"/>
+          <w:shd w:val="clear" w:color="auto" w:fill="FFFFFF"/>
+          <w:lang w:val="ru-RU"/>
+        </w:rPr>
+      </w:pPr>
+    </w:p>
+    <w:p>
+      <w:pPr>
+        <w:jc w:val="both"/>
+        <w:rPr>
+          <w:rFonts w:ascii="Times New Roman" w:hAnsi="Times New Roman" w:cs="Times New Roman"/>
+          <w:bCs/>
+          <w:color w:val="202124"/>
+          <w:sz w:val="36"/>
+          <w:szCs w:val="36"/>
+          <w:shd w:val="clear" w:color="auto" w:fill="FFFFFF"/>
+          <w:lang w:val="ru-RU"/>
+        </w:rPr>
+      </w:pPr>
+    </w:p>
+    <w:p>
+      <w:pPr>
         <w:jc w:val="center"/>
         <w:rPr>
           <w:rFonts w:ascii="Times New Roman" w:hAnsi="Times New Roman" w:cs="Times New Roman"/>
@@ -6766,6 +6849,7 @@
           <w:shd w:val="clear" w:color="auto" w:fill="FFFFFF"/>
           <w:lang w:val="uk-UA"/>
         </w:rPr>
+        <w:lastRenderedPageBreak/>
         <w:t>К</w:t>
       </w:r>
       <w:proofErr w:type="spellStart"/>
@@ -6991,7 +7075,6 @@
           <w:shd w:val="clear" w:color="auto" w:fill="FFFFFF"/>
           <w:lang w:val="ru-RU"/>
         </w:rPr>
-        <w:lastRenderedPageBreak/>
         <w:t>1.</w:t>
       </w:r>
       <w:r>
@@ -8726,7 +8809,6 @@
           <w:szCs w:val="36"/>
           <w:highlight w:val="green"/>
           <w:shd w:val="clear" w:color="auto" w:fill="FFFFFF"/>
-          <w:lang w:val="ru-RU"/>
         </w:rPr>
       </w:pPr>
       <w:r>
@@ -8961,8 +9043,9 @@
           <w:color w:val="202124"/>
           <w:sz w:val="36"/>
           <w:szCs w:val="36"/>
-          <w:shd w:val="clear" w:color="auto" w:fill="FFFFFF"/>
-          <w:lang w:val="ru-RU"/>
+          <w:highlight w:val="green"/>
+          <w:shd w:val="clear" w:color="auto" w:fill="FFFFFF"/>
+          <w:lang w:val="uk-UA"/>
         </w:rPr>
       </w:pPr>
       <w:r>
@@ -8987,178 +9070,11 @@
           <w:szCs w:val="36"/>
           <w:highlight w:val="green"/>
           <w:shd w:val="clear" w:color="auto" w:fill="FFFFFF"/>
-          <w:lang w:val="ru-RU"/>
+          <w:lang w:val="uk-UA"/>
         </w:rPr>
         <w:tab/>
-      </w:r>
-      <w:proofErr w:type="spellStart"/>
-      <w:r>
-        <w:rPr>
-          <w:rFonts w:ascii="Times New Roman" w:hAnsi="Times New Roman" w:cs="Times New Roman"/>
-          <w:bCs/>
-          <w:color w:val="202124"/>
-          <w:sz w:val="36"/>
-          <w:szCs w:val="36"/>
-          <w:highlight w:val="green"/>
-          <w:shd w:val="clear" w:color="auto" w:fill="FFFFFF"/>
-          <w:lang w:val="ru-RU"/>
-        </w:rPr>
-        <w:t>Може</w:t>
-      </w:r>
-      <w:proofErr w:type="spellEnd"/>
-      <w:r>
-        <w:rPr>
-          <w:rFonts w:ascii="Times New Roman" w:hAnsi="Times New Roman" w:cs="Times New Roman"/>
-          <w:bCs/>
-          <w:color w:val="202124"/>
-          <w:sz w:val="36"/>
-          <w:szCs w:val="36"/>
-          <w:highlight w:val="green"/>
-          <w:shd w:val="clear" w:color="auto" w:fill="FFFFFF"/>
-          <w:lang w:val="ru-RU"/>
-        </w:rPr>
-        <w:t xml:space="preserve"> перенести </w:t>
-      </w:r>
-      <w:proofErr w:type="spellStart"/>
-      <w:r>
-        <w:rPr>
-          <w:rFonts w:ascii="Times New Roman" w:hAnsi="Times New Roman" w:cs="Times New Roman"/>
-          <w:bCs/>
-          <w:color w:val="202124"/>
-          <w:sz w:val="36"/>
-          <w:szCs w:val="36"/>
-          <w:highlight w:val="green"/>
-          <w:shd w:val="clear" w:color="auto" w:fill="FFFFFF"/>
-          <w:lang w:val="ru-RU"/>
-        </w:rPr>
-        <w:t>запи</w:t>
-      </w:r>
-      <w:r>
-        <w:rPr>
-          <w:rFonts w:ascii="Times New Roman" w:hAnsi="Times New Roman" w:cs="Times New Roman"/>
-          <w:bCs/>
-          <w:color w:val="202124"/>
-          <w:sz w:val="36"/>
-          <w:szCs w:val="36"/>
-          <w:highlight w:val="green"/>
-          <w:shd w:val="clear" w:color="auto" w:fill="FFFFFF"/>
-          <w:lang w:val="ru-RU"/>
-        </w:rPr>
-        <w:t>с</w:t>
-      </w:r>
-      <w:proofErr w:type="spellEnd"/>
-      <w:r>
-        <w:rPr>
-          <w:rFonts w:ascii="Times New Roman" w:hAnsi="Times New Roman" w:cs="Times New Roman"/>
-          <w:bCs/>
-          <w:color w:val="202124"/>
-          <w:sz w:val="36"/>
-          <w:szCs w:val="36"/>
-          <w:highlight w:val="green"/>
-          <w:shd w:val="clear" w:color="auto" w:fill="FFFFFF"/>
-          <w:lang w:val="ru-RU"/>
-        </w:rPr>
-        <w:t xml:space="preserve"> </w:t>
-      </w:r>
-      <w:proofErr w:type="spellStart"/>
-      <w:r>
-        <w:rPr>
-          <w:rFonts w:ascii="Times New Roman" w:hAnsi="Times New Roman" w:cs="Times New Roman"/>
-          <w:bCs/>
-          <w:color w:val="202124"/>
-          <w:sz w:val="36"/>
-          <w:szCs w:val="36"/>
-          <w:highlight w:val="green"/>
-          <w:shd w:val="clear" w:color="auto" w:fill="FFFFFF"/>
-          <w:lang w:val="ru-RU"/>
-        </w:rPr>
-        <w:t>пацієнта</w:t>
-      </w:r>
-      <w:proofErr w:type="spellEnd"/>
-      <w:r>
-        <w:rPr>
-          <w:rFonts w:ascii="Times New Roman" w:hAnsi="Times New Roman" w:cs="Times New Roman"/>
-          <w:bCs/>
-          <w:color w:val="202124"/>
-          <w:sz w:val="36"/>
-          <w:szCs w:val="36"/>
-          <w:highlight w:val="green"/>
-          <w:shd w:val="clear" w:color="auto" w:fill="FFFFFF"/>
-          <w:lang w:val="ru-RU"/>
-        </w:rPr>
-        <w:t xml:space="preserve"> на </w:t>
-      </w:r>
-      <w:proofErr w:type="spellStart"/>
-      <w:r>
-        <w:rPr>
-          <w:rFonts w:ascii="Times New Roman" w:hAnsi="Times New Roman" w:cs="Times New Roman"/>
-          <w:bCs/>
-          <w:color w:val="202124"/>
-          <w:sz w:val="36"/>
-          <w:szCs w:val="36"/>
-          <w:highlight w:val="green"/>
-          <w:shd w:val="clear" w:color="auto" w:fill="FFFFFF"/>
-          <w:lang w:val="ru-RU"/>
-        </w:rPr>
-        <w:t>інший</w:t>
-      </w:r>
-      <w:proofErr w:type="spellEnd"/>
-      <w:r>
-        <w:rPr>
-          <w:rFonts w:ascii="Times New Roman" w:hAnsi="Times New Roman" w:cs="Times New Roman"/>
-          <w:bCs/>
-          <w:color w:val="202124"/>
-          <w:sz w:val="36"/>
-          <w:szCs w:val="36"/>
-          <w:highlight w:val="green"/>
-          <w:shd w:val="clear" w:color="auto" w:fill="FFFFFF"/>
-          <w:lang w:val="ru-RU"/>
-        </w:rPr>
-        <w:t xml:space="preserve"> час та дату, </w:t>
-      </w:r>
-      <w:proofErr w:type="spellStart"/>
-      <w:r>
-        <w:rPr>
-          <w:rFonts w:ascii="Times New Roman" w:hAnsi="Times New Roman" w:cs="Times New Roman"/>
-          <w:bCs/>
-          <w:color w:val="202124"/>
-          <w:sz w:val="36"/>
-          <w:szCs w:val="36"/>
-          <w:highlight w:val="green"/>
-          <w:shd w:val="clear" w:color="auto" w:fill="FFFFFF"/>
-          <w:lang w:val="ru-RU"/>
-        </w:rPr>
-        <w:t>якщо</w:t>
-      </w:r>
-      <w:proofErr w:type="spellEnd"/>
-      <w:r>
-        <w:rPr>
-          <w:rFonts w:ascii="Times New Roman" w:hAnsi="Times New Roman" w:cs="Times New Roman"/>
-          <w:bCs/>
-          <w:color w:val="202124"/>
-          <w:sz w:val="36"/>
-          <w:szCs w:val="36"/>
-          <w:highlight w:val="green"/>
-          <w:shd w:val="clear" w:color="auto" w:fill="FFFFFF"/>
-          <w:lang w:val="ru-RU"/>
-        </w:rPr>
-        <w:t xml:space="preserve"> вона не </w:t>
-      </w:r>
-      <w:proofErr w:type="spellStart"/>
-      <w:r>
-        <w:rPr>
-          <w:rFonts w:ascii="Times New Roman" w:hAnsi="Times New Roman" w:cs="Times New Roman"/>
-          <w:bCs/>
-          <w:color w:val="202124"/>
-          <w:sz w:val="36"/>
-          <w:szCs w:val="36"/>
-          <w:highlight w:val="green"/>
-          <w:shd w:val="clear" w:color="auto" w:fill="FFFFFF"/>
-          <w:lang w:val="ru-RU"/>
-        </w:rPr>
-        <w:t>зайнята</w:t>
-      </w:r>
-      <w:proofErr w:type="spellEnd"/>
+        <w:t>Може переглянути лише свої записи</w:t>
+      </w:r>
     </w:p>
     <w:p>
       <w:pPr>
@@ -9169,8 +9085,9 @@
           <w:color w:val="202124"/>
           <w:sz w:val="36"/>
           <w:szCs w:val="36"/>
-          <w:shd w:val="clear" w:color="auto" w:fill="FFFFFF"/>
-          <w:lang w:val="ru-RU"/>
+          <w:highlight w:val="green"/>
+          <w:shd w:val="clear" w:color="auto" w:fill="FFFFFF"/>
+          <w:lang w:val="uk-UA"/>
         </w:rPr>
       </w:pPr>
       <w:r>
@@ -9180,8 +9097,9 @@
           <w:color w:val="202124"/>
           <w:sz w:val="36"/>
           <w:szCs w:val="36"/>
-          <w:shd w:val="clear" w:color="auto" w:fill="FFFFFF"/>
-          <w:lang w:val="ru-RU"/>
+          <w:highlight w:val="green"/>
+          <w:shd w:val="clear" w:color="auto" w:fill="FFFFFF"/>
+          <w:lang w:val="uk-UA"/>
         </w:rPr>
         <w:t>-</w:t>
       </w:r>
@@ -9192,114 +9110,12 @@
           <w:color w:val="202124"/>
           <w:sz w:val="36"/>
           <w:szCs w:val="36"/>
-          <w:shd w:val="clear" w:color="auto" w:fill="FFFFFF"/>
-          <w:lang w:val="ru-RU"/>
+          <w:highlight w:val="green"/>
+          <w:shd w:val="clear" w:color="auto" w:fill="FFFFFF"/>
+          <w:lang w:val="uk-UA"/>
         </w:rPr>
         <w:tab/>
-      </w:r>
-      <w:proofErr w:type="spellStart"/>
-      <w:r>
-        <w:rPr>
-          <w:rFonts w:ascii="Times New Roman" w:hAnsi="Times New Roman" w:cs="Times New Roman"/>
-          <w:bCs/>
-          <w:color w:val="202124"/>
-          <w:sz w:val="36"/>
-          <w:szCs w:val="36"/>
-          <w:shd w:val="clear" w:color="auto" w:fill="FFFFFF"/>
-          <w:lang w:val="ru-RU"/>
-        </w:rPr>
-        <w:t>Може</w:t>
-      </w:r>
-      <w:proofErr w:type="spellEnd"/>
-      <w:r>
-        <w:rPr>
-          <w:rFonts w:ascii="Times New Roman" w:hAnsi="Times New Roman" w:cs="Times New Roman"/>
-          <w:bCs/>
-          <w:color w:val="202124"/>
-          <w:sz w:val="36"/>
-          <w:szCs w:val="36"/>
-          <w:shd w:val="clear" w:color="auto" w:fill="FFFFFF"/>
-          <w:lang w:val="ru-RU"/>
-        </w:rPr>
-        <w:t xml:space="preserve"> </w:t>
-      </w:r>
-      <w:proofErr w:type="spellStart"/>
-      <w:r>
-        <w:rPr>
-          <w:rFonts w:ascii="Times New Roman" w:hAnsi="Times New Roman" w:cs="Times New Roman"/>
-          <w:bCs/>
-          <w:color w:val="202124"/>
-          <w:sz w:val="36"/>
-          <w:szCs w:val="36"/>
-          <w:shd w:val="clear" w:color="auto" w:fill="FFFFFF"/>
-          <w:lang w:val="ru-RU"/>
-        </w:rPr>
-        <w:t>відмінити</w:t>
-      </w:r>
-      <w:proofErr w:type="spellEnd"/>
-      <w:r>
-        <w:rPr>
-          <w:rFonts w:ascii="Times New Roman" w:hAnsi="Times New Roman" w:cs="Times New Roman"/>
-          <w:bCs/>
-          <w:color w:val="202124"/>
-          <w:sz w:val="36"/>
-          <w:szCs w:val="36"/>
-          <w:shd w:val="clear" w:color="auto" w:fill="FFFFFF"/>
-          <w:lang w:val="ru-RU"/>
-        </w:rPr>
-        <w:t xml:space="preserve"> </w:t>
-      </w:r>
-      <w:proofErr w:type="spellStart"/>
-      <w:r>
-        <w:rPr>
-          <w:rFonts w:ascii="Times New Roman" w:hAnsi="Times New Roman" w:cs="Times New Roman"/>
-          <w:bCs/>
-          <w:color w:val="202124"/>
-          <w:sz w:val="36"/>
-          <w:szCs w:val="36"/>
-          <w:shd w:val="clear" w:color="auto" w:fill="FFFFFF"/>
-          <w:lang w:val="ru-RU"/>
-        </w:rPr>
-        <w:t>запис</w:t>
-      </w:r>
-      <w:proofErr w:type="spellEnd"/>
-      <w:r>
-        <w:rPr>
-          <w:rFonts w:ascii="Times New Roman" w:hAnsi="Times New Roman" w:cs="Times New Roman"/>
-          <w:bCs/>
-          <w:color w:val="202124"/>
-          <w:sz w:val="36"/>
-          <w:szCs w:val="36"/>
-          <w:shd w:val="clear" w:color="auto" w:fill="FFFFFF"/>
-          <w:lang w:val="ru-RU"/>
-        </w:rPr>
-        <w:t xml:space="preserve"> </w:t>
-      </w:r>
-      <w:proofErr w:type="spellStart"/>
-      <w:r>
-        <w:rPr>
-          <w:rFonts w:ascii="Times New Roman" w:hAnsi="Times New Roman" w:cs="Times New Roman"/>
-          <w:bCs/>
-          <w:color w:val="202124"/>
-          <w:sz w:val="36"/>
-          <w:szCs w:val="36"/>
-          <w:shd w:val="clear" w:color="auto" w:fill="FFFFFF"/>
-          <w:lang w:val="ru-RU"/>
-        </w:rPr>
-        <w:t>пацієнта</w:t>
-      </w:r>
-      <w:proofErr w:type="spellEnd"/>
-      <w:r>
-        <w:rPr>
-          <w:rFonts w:ascii="Times New Roman" w:hAnsi="Times New Roman" w:cs="Times New Roman"/>
-          <w:bCs/>
-          <w:color w:val="202124"/>
-          <w:sz w:val="36"/>
-          <w:szCs w:val="36"/>
-          <w:shd w:val="clear" w:color="auto" w:fill="FFFFFF"/>
-          <w:lang w:val="ru-RU"/>
-        </w:rPr>
-        <w:t>.</w:t>
+        <w:t>Може записати пацієнта до іншого лікаря</w:t>
       </w:r>
     </w:p>
     <w:p>
@@ -9322,6 +9138,7 @@
           <w:color w:val="202124"/>
           <w:sz w:val="36"/>
           <w:szCs w:val="36"/>
+          <w:highlight w:val="green"/>
           <w:shd w:val="clear" w:color="auto" w:fill="FFFFFF"/>
           <w:lang w:val="ru-RU"/>
         </w:rPr>
@@ -9334,6 +9151,7 @@
           <w:color w:val="202124"/>
           <w:sz w:val="36"/>
           <w:szCs w:val="36"/>
+          <w:highlight w:val="green"/>
           <w:shd w:val="clear" w:color="auto" w:fill="FFFFFF"/>
           <w:lang w:val="ru-RU"/>
         </w:rPr>
@@ -9347,188 +9165,76 @@
           <w:color w:val="202124"/>
           <w:sz w:val="36"/>
           <w:szCs w:val="36"/>
-          <w:shd w:val="clear" w:color="auto" w:fill="FFFFFF"/>
-          <w:lang w:val="ru-RU"/>
-        </w:rPr>
-        <w:t>М</w:t>
-      </w:r>
-      <w:r>
-        <w:rPr>
-          <w:rFonts w:ascii="Times New Roman" w:hAnsi="Times New Roman" w:cs="Times New Roman"/>
-          <w:bCs/>
-          <w:color w:val="202124"/>
-          <w:sz w:val="36"/>
-          <w:szCs w:val="36"/>
-          <w:shd w:val="clear" w:color="auto" w:fill="FFFFFF"/>
-          <w:lang w:val="ru-RU"/>
-        </w:rPr>
-        <w:t>оже</w:t>
-      </w:r>
-      <w:proofErr w:type="spellEnd"/>
-      <w:r>
-        <w:rPr>
-          <w:rFonts w:ascii="Times New Roman" w:hAnsi="Times New Roman" w:cs="Times New Roman"/>
-          <w:bCs/>
-          <w:color w:val="202124"/>
-          <w:sz w:val="36"/>
-          <w:szCs w:val="36"/>
-          <w:shd w:val="clear" w:color="auto" w:fill="FFFFFF"/>
-          <w:lang w:val="ru-RU"/>
-        </w:rPr>
-        <w:t xml:space="preserve"> </w:t>
-      </w:r>
-      <w:proofErr w:type="spellStart"/>
-      <w:r>
-        <w:rPr>
-          <w:rFonts w:ascii="Times New Roman" w:hAnsi="Times New Roman" w:cs="Times New Roman"/>
-          <w:bCs/>
-          <w:color w:val="202124"/>
-          <w:sz w:val="36"/>
-          <w:szCs w:val="36"/>
-          <w:shd w:val="clear" w:color="auto" w:fill="FFFFFF"/>
-          <w:lang w:val="ru-RU"/>
-        </w:rPr>
-        <w:t>виписати</w:t>
-      </w:r>
-      <w:proofErr w:type="spellEnd"/>
-      <w:r>
-        <w:rPr>
-          <w:rFonts w:ascii="Times New Roman" w:hAnsi="Times New Roman" w:cs="Times New Roman"/>
-          <w:bCs/>
-          <w:color w:val="202124"/>
-          <w:sz w:val="36"/>
-          <w:szCs w:val="36"/>
-          <w:shd w:val="clear" w:color="auto" w:fill="FFFFFF"/>
-          <w:lang w:val="ru-RU"/>
-        </w:rPr>
-        <w:t xml:space="preserve"> </w:t>
-      </w:r>
-      <w:proofErr w:type="spellStart"/>
-      <w:r>
-        <w:rPr>
-          <w:rFonts w:ascii="Times New Roman" w:hAnsi="Times New Roman" w:cs="Times New Roman"/>
-          <w:bCs/>
-          <w:color w:val="202124"/>
-          <w:sz w:val="36"/>
-          <w:szCs w:val="36"/>
-          <w:shd w:val="clear" w:color="auto" w:fill="FFFFFF"/>
-          <w:lang w:val="ru-RU"/>
-        </w:rPr>
-        <w:t>електронний</w:t>
-      </w:r>
-      <w:proofErr w:type="spellEnd"/>
-      <w:r>
-        <w:rPr>
-          <w:rFonts w:ascii="Times New Roman" w:hAnsi="Times New Roman" w:cs="Times New Roman"/>
-          <w:bCs/>
-          <w:color w:val="202124"/>
-          <w:sz w:val="36"/>
-          <w:szCs w:val="36"/>
-          <w:shd w:val="clear" w:color="auto" w:fill="FFFFFF"/>
-          <w:lang w:val="ru-RU"/>
-        </w:rPr>
-        <w:t xml:space="preserve"> рецепт на </w:t>
-      </w:r>
-      <w:proofErr w:type="spellStart"/>
-      <w:proofErr w:type="gramStart"/>
-      <w:r>
-        <w:rPr>
-          <w:rFonts w:ascii="Times New Roman" w:hAnsi="Times New Roman" w:cs="Times New Roman"/>
-          <w:bCs/>
-          <w:color w:val="202124"/>
-          <w:sz w:val="36"/>
-          <w:szCs w:val="36"/>
-          <w:shd w:val="clear" w:color="auto" w:fill="FFFFFF"/>
-          <w:lang w:val="ru-RU"/>
-        </w:rPr>
-        <w:t>л</w:t>
-      </w:r>
-      <w:proofErr w:type="gramEnd"/>
-      <w:r>
-        <w:rPr>
-          <w:rFonts w:ascii="Times New Roman" w:hAnsi="Times New Roman" w:cs="Times New Roman"/>
-          <w:bCs/>
-          <w:color w:val="202124"/>
-          <w:sz w:val="36"/>
-          <w:szCs w:val="36"/>
-          <w:shd w:val="clear" w:color="auto" w:fill="FFFFFF"/>
-          <w:lang w:val="ru-RU"/>
-        </w:rPr>
-        <w:t>іки</w:t>
-      </w:r>
-      <w:proofErr w:type="spellEnd"/>
-      <w:r>
-        <w:rPr>
-          <w:rFonts w:ascii="Times New Roman" w:hAnsi="Times New Roman" w:cs="Times New Roman"/>
-          <w:bCs/>
-          <w:color w:val="202124"/>
-          <w:sz w:val="36"/>
-          <w:szCs w:val="36"/>
-          <w:shd w:val="clear" w:color="auto" w:fill="FFFFFF"/>
-          <w:lang w:val="ru-RU"/>
-        </w:rPr>
-        <w:t xml:space="preserve">, </w:t>
-      </w:r>
-      <w:proofErr w:type="spellStart"/>
-      <w:r>
-        <w:rPr>
-          <w:rFonts w:ascii="Times New Roman" w:hAnsi="Times New Roman" w:cs="Times New Roman"/>
-          <w:bCs/>
-          <w:color w:val="202124"/>
-          <w:sz w:val="36"/>
-          <w:szCs w:val="36"/>
-          <w:shd w:val="clear" w:color="auto" w:fill="FFFFFF"/>
-          <w:lang w:val="ru-RU"/>
-        </w:rPr>
-        <w:t>що</w:t>
-      </w:r>
-      <w:proofErr w:type="spellEnd"/>
-      <w:r>
-        <w:rPr>
-          <w:rFonts w:ascii="Times New Roman" w:hAnsi="Times New Roman" w:cs="Times New Roman"/>
-          <w:bCs/>
-          <w:color w:val="202124"/>
-          <w:sz w:val="36"/>
-          <w:szCs w:val="36"/>
-          <w:shd w:val="clear" w:color="auto" w:fill="FFFFFF"/>
-          <w:lang w:val="ru-RU"/>
-        </w:rPr>
-        <w:t xml:space="preserve"> </w:t>
-      </w:r>
-      <w:proofErr w:type="spellStart"/>
-      <w:r>
-        <w:rPr>
-          <w:rFonts w:ascii="Times New Roman" w:hAnsi="Times New Roman" w:cs="Times New Roman"/>
-          <w:bCs/>
-          <w:color w:val="202124"/>
-          <w:sz w:val="36"/>
-          <w:szCs w:val="36"/>
-          <w:shd w:val="clear" w:color="auto" w:fill="FFFFFF"/>
-          <w:lang w:val="ru-RU"/>
-        </w:rPr>
-        <w:t>прийде</w:t>
-      </w:r>
-      <w:proofErr w:type="spellEnd"/>
-      <w:r>
-        <w:rPr>
-          <w:rFonts w:ascii="Times New Roman" w:hAnsi="Times New Roman" w:cs="Times New Roman"/>
-          <w:bCs/>
-          <w:color w:val="202124"/>
-          <w:sz w:val="36"/>
-          <w:szCs w:val="36"/>
-          <w:shd w:val="clear" w:color="auto" w:fill="FFFFFF"/>
-          <w:lang w:val="ru-RU"/>
-        </w:rPr>
-        <w:t xml:space="preserve"> на моб. телефон </w:t>
-      </w:r>
-      <w:proofErr w:type="spellStart"/>
-      <w:r>
-        <w:rPr>
-          <w:rFonts w:ascii="Times New Roman" w:hAnsi="Times New Roman" w:cs="Times New Roman"/>
-          <w:bCs/>
-          <w:color w:val="202124"/>
-          <w:sz w:val="36"/>
-          <w:szCs w:val="36"/>
+          <w:highlight w:val="green"/>
+          <w:shd w:val="clear" w:color="auto" w:fill="FFFFFF"/>
+          <w:lang w:val="ru-RU"/>
+        </w:rPr>
+        <w:t>Може</w:t>
+      </w:r>
+      <w:proofErr w:type="spellEnd"/>
+      <w:r>
+        <w:rPr>
+          <w:rFonts w:ascii="Times New Roman" w:hAnsi="Times New Roman" w:cs="Times New Roman"/>
+          <w:bCs/>
+          <w:color w:val="202124"/>
+          <w:sz w:val="36"/>
+          <w:szCs w:val="36"/>
+          <w:highlight w:val="green"/>
+          <w:shd w:val="clear" w:color="auto" w:fill="FFFFFF"/>
+          <w:lang w:val="ru-RU"/>
+        </w:rPr>
+        <w:t xml:space="preserve"> перенести </w:t>
+      </w:r>
+      <w:proofErr w:type="spellStart"/>
+      <w:r>
+        <w:rPr>
+          <w:rFonts w:ascii="Times New Roman" w:hAnsi="Times New Roman" w:cs="Times New Roman"/>
+          <w:bCs/>
+          <w:color w:val="202124"/>
+          <w:sz w:val="36"/>
+          <w:szCs w:val="36"/>
+          <w:highlight w:val="green"/>
+          <w:shd w:val="clear" w:color="auto" w:fill="FFFFFF"/>
+          <w:lang w:val="ru-RU"/>
+        </w:rPr>
+        <w:t>запи</w:t>
+      </w:r>
+      <w:r>
+        <w:rPr>
+          <w:rFonts w:ascii="Times New Roman" w:hAnsi="Times New Roman" w:cs="Times New Roman"/>
+          <w:bCs/>
+          <w:color w:val="202124"/>
+          <w:sz w:val="36"/>
+          <w:szCs w:val="36"/>
+          <w:highlight w:val="green"/>
+          <w:shd w:val="clear" w:color="auto" w:fill="FFFFFF"/>
+          <w:lang w:val="ru-RU"/>
+        </w:rPr>
+        <w:t>с</w:t>
+      </w:r>
+      <w:proofErr w:type="spellEnd"/>
+      <w:r>
+        <w:rPr>
+          <w:rFonts w:ascii="Times New Roman" w:hAnsi="Times New Roman" w:cs="Times New Roman"/>
+          <w:bCs/>
+          <w:color w:val="202124"/>
+          <w:sz w:val="36"/>
+          <w:szCs w:val="36"/>
+          <w:highlight w:val="green"/>
+          <w:shd w:val="clear" w:color="auto" w:fill="FFFFFF"/>
+          <w:lang w:val="ru-RU"/>
+        </w:rPr>
+        <w:t xml:space="preserve"> </w:t>
+      </w:r>
+      <w:proofErr w:type="spellStart"/>
+      <w:r>
+        <w:rPr>
+          <w:rFonts w:ascii="Times New Roman" w:hAnsi="Times New Roman" w:cs="Times New Roman"/>
+          <w:bCs/>
+          <w:color w:val="202124"/>
+          <w:sz w:val="36"/>
+          <w:szCs w:val="36"/>
+          <w:highlight w:val="green"/>
           <w:shd w:val="clear" w:color="auto" w:fill="FFFFFF"/>
           <w:lang w:val="ru-RU"/>
         </w:rPr>
@@ -9542,11 +9248,83 @@
           <w:color w:val="202124"/>
           <w:sz w:val="36"/>
           <w:szCs w:val="36"/>
-          <w:shd w:val="clear" w:color="auto" w:fill="FFFFFF"/>
-          <w:lang w:val="ru-RU"/>
-        </w:rPr>
-        <w:t>.</w:t>
-      </w:r>
+          <w:highlight w:val="green"/>
+          <w:shd w:val="clear" w:color="auto" w:fill="FFFFFF"/>
+          <w:lang w:val="ru-RU"/>
+        </w:rPr>
+        <w:t xml:space="preserve"> на </w:t>
+      </w:r>
+      <w:proofErr w:type="spellStart"/>
+      <w:r>
+        <w:rPr>
+          <w:rFonts w:ascii="Times New Roman" w:hAnsi="Times New Roman" w:cs="Times New Roman"/>
+          <w:bCs/>
+          <w:color w:val="202124"/>
+          <w:sz w:val="36"/>
+          <w:szCs w:val="36"/>
+          <w:highlight w:val="green"/>
+          <w:shd w:val="clear" w:color="auto" w:fill="FFFFFF"/>
+          <w:lang w:val="ru-RU"/>
+        </w:rPr>
+        <w:t>інший</w:t>
+      </w:r>
+      <w:proofErr w:type="spellEnd"/>
+      <w:r>
+        <w:rPr>
+          <w:rFonts w:ascii="Times New Roman" w:hAnsi="Times New Roman" w:cs="Times New Roman"/>
+          <w:bCs/>
+          <w:color w:val="202124"/>
+          <w:sz w:val="36"/>
+          <w:szCs w:val="36"/>
+          <w:highlight w:val="green"/>
+          <w:shd w:val="clear" w:color="auto" w:fill="FFFFFF"/>
+          <w:lang w:val="ru-RU"/>
+        </w:rPr>
+        <w:t xml:space="preserve"> час та дату, </w:t>
+      </w:r>
+      <w:proofErr w:type="spellStart"/>
+      <w:r>
+        <w:rPr>
+          <w:rFonts w:ascii="Times New Roman" w:hAnsi="Times New Roman" w:cs="Times New Roman"/>
+          <w:bCs/>
+          <w:color w:val="202124"/>
+          <w:sz w:val="36"/>
+          <w:szCs w:val="36"/>
+          <w:highlight w:val="green"/>
+          <w:shd w:val="clear" w:color="auto" w:fill="FFFFFF"/>
+          <w:lang w:val="ru-RU"/>
+        </w:rPr>
+        <w:t>якщо</w:t>
+      </w:r>
+      <w:proofErr w:type="spellEnd"/>
+      <w:r>
+        <w:rPr>
+          <w:rFonts w:ascii="Times New Roman" w:hAnsi="Times New Roman" w:cs="Times New Roman"/>
+          <w:bCs/>
+          <w:color w:val="202124"/>
+          <w:sz w:val="36"/>
+          <w:szCs w:val="36"/>
+          <w:highlight w:val="green"/>
+          <w:shd w:val="clear" w:color="auto" w:fill="FFFFFF"/>
+          <w:lang w:val="ru-RU"/>
+        </w:rPr>
+        <w:t xml:space="preserve"> вона не </w:t>
+      </w:r>
+      <w:proofErr w:type="spellStart"/>
+      <w:r>
+        <w:rPr>
+          <w:rFonts w:ascii="Times New Roman" w:hAnsi="Times New Roman" w:cs="Times New Roman"/>
+          <w:bCs/>
+          <w:color w:val="202124"/>
+          <w:sz w:val="36"/>
+          <w:szCs w:val="36"/>
+          <w:highlight w:val="green"/>
+          <w:shd w:val="clear" w:color="auto" w:fill="FFFFFF"/>
+          <w:lang w:val="ru-RU"/>
+        </w:rPr>
+        <w:t>зайнята</w:t>
+      </w:r>
+      <w:proofErr w:type="spellEnd"/>
     </w:p>
     <w:p>
       <w:pPr>
@@ -9596,187 +9374,85 @@
           <w:shd w:val="clear" w:color="auto" w:fill="FFFFFF"/>
           <w:lang w:val="ru-RU"/>
         </w:rPr>
-        <w:t>М</w:t>
-      </w:r>
-      <w:r>
-        <w:rPr>
-          <w:rFonts w:ascii="Times New Roman" w:hAnsi="Times New Roman" w:cs="Times New Roman"/>
-          <w:bCs/>
-          <w:color w:val="202124"/>
-          <w:sz w:val="36"/>
-          <w:szCs w:val="36"/>
-          <w:shd w:val="clear" w:color="auto" w:fill="FFFFFF"/>
-          <w:lang w:val="ru-RU"/>
-        </w:rPr>
-        <w:t>оже</w:t>
-      </w:r>
-      <w:proofErr w:type="spellEnd"/>
-      <w:r>
-        <w:rPr>
-          <w:rFonts w:ascii="Times New Roman" w:hAnsi="Times New Roman" w:cs="Times New Roman"/>
-          <w:bCs/>
-          <w:color w:val="202124"/>
-          <w:sz w:val="36"/>
-          <w:szCs w:val="36"/>
-          <w:shd w:val="clear" w:color="auto" w:fill="FFFFFF"/>
-          <w:lang w:val="ru-RU"/>
-        </w:rPr>
-        <w:t xml:space="preserve"> </w:t>
-      </w:r>
-      <w:proofErr w:type="spellStart"/>
-      <w:r>
-        <w:rPr>
-          <w:rFonts w:ascii="Times New Roman" w:hAnsi="Times New Roman" w:cs="Times New Roman"/>
-          <w:bCs/>
-          <w:color w:val="202124"/>
-          <w:sz w:val="36"/>
-          <w:szCs w:val="36"/>
-          <w:shd w:val="clear" w:color="auto" w:fill="FFFFFF"/>
-          <w:lang w:val="ru-RU"/>
-        </w:rPr>
-        <w:t>розпочати</w:t>
-      </w:r>
-      <w:proofErr w:type="spellEnd"/>
-      <w:r>
-        <w:rPr>
-          <w:rFonts w:ascii="Times New Roman" w:hAnsi="Times New Roman" w:cs="Times New Roman"/>
-          <w:bCs/>
-          <w:color w:val="202124"/>
-          <w:sz w:val="36"/>
-          <w:szCs w:val="36"/>
-          <w:shd w:val="clear" w:color="auto" w:fill="FFFFFF"/>
-          <w:lang w:val="ru-RU"/>
-        </w:rPr>
-        <w:t xml:space="preserve"> </w:t>
-      </w:r>
-      <w:proofErr w:type="spellStart"/>
-      <w:r>
-        <w:rPr>
-          <w:rFonts w:ascii="Times New Roman" w:hAnsi="Times New Roman" w:cs="Times New Roman"/>
-          <w:bCs/>
-          <w:color w:val="202124"/>
-          <w:sz w:val="36"/>
-          <w:szCs w:val="36"/>
-          <w:shd w:val="clear" w:color="auto" w:fill="FFFFFF"/>
-          <w:lang w:val="ru-RU"/>
-        </w:rPr>
-        <w:t>лікарняний</w:t>
-      </w:r>
-      <w:proofErr w:type="spellEnd"/>
-      <w:r>
-        <w:rPr>
-          <w:rFonts w:ascii="Times New Roman" w:hAnsi="Times New Roman" w:cs="Times New Roman"/>
-          <w:bCs/>
-          <w:color w:val="202124"/>
-          <w:sz w:val="36"/>
-          <w:szCs w:val="36"/>
-          <w:shd w:val="clear" w:color="auto" w:fill="FFFFFF"/>
-          <w:lang w:val="ru-RU"/>
-        </w:rPr>
-        <w:t xml:space="preserve"> </w:t>
-      </w:r>
-      <w:r>
-        <w:rPr>
-          <w:rFonts w:ascii="Times New Roman" w:hAnsi="Times New Roman" w:cs="Times New Roman"/>
-          <w:bCs/>
-          <w:color w:val="202124"/>
-          <w:sz w:val="36"/>
-          <w:szCs w:val="36"/>
-          <w:shd w:val="clear" w:color="auto" w:fill="FFFFFF"/>
-          <w:lang w:val="ru-RU"/>
-        </w:rPr>
-        <w:t xml:space="preserve">та </w:t>
-      </w:r>
-      <w:proofErr w:type="spellStart"/>
-      <w:r>
-        <w:rPr>
-          <w:rFonts w:ascii="Times New Roman" w:hAnsi="Times New Roman" w:cs="Times New Roman"/>
-          <w:bCs/>
-          <w:color w:val="202124"/>
-          <w:sz w:val="36"/>
-          <w:szCs w:val="36"/>
-          <w:shd w:val="clear" w:color="auto" w:fill="FFFFFF"/>
-          <w:lang w:val="ru-RU"/>
-        </w:rPr>
-        <w:t>відправити</w:t>
-      </w:r>
-      <w:proofErr w:type="spellEnd"/>
-      <w:r>
-        <w:rPr>
-          <w:rFonts w:ascii="Times New Roman" w:hAnsi="Times New Roman" w:cs="Times New Roman"/>
-          <w:bCs/>
-          <w:color w:val="202124"/>
-          <w:sz w:val="36"/>
-          <w:szCs w:val="36"/>
-          <w:shd w:val="clear" w:color="auto" w:fill="FFFFFF"/>
-          <w:lang w:val="ru-RU"/>
-        </w:rPr>
-        <w:t xml:space="preserve"> </w:t>
-      </w:r>
-      <w:proofErr w:type="spellStart"/>
-      <w:r>
-        <w:rPr>
-          <w:rFonts w:ascii="Times New Roman" w:hAnsi="Times New Roman" w:cs="Times New Roman"/>
-          <w:bCs/>
-          <w:color w:val="202124"/>
-          <w:sz w:val="36"/>
-          <w:szCs w:val="36"/>
-          <w:shd w:val="clear" w:color="auto" w:fill="FFFFFF"/>
-          <w:lang w:val="ru-RU"/>
-        </w:rPr>
-        <w:t>його</w:t>
-      </w:r>
-      <w:proofErr w:type="spellEnd"/>
-      <w:r>
-        <w:rPr>
-          <w:rFonts w:ascii="Times New Roman" w:hAnsi="Times New Roman" w:cs="Times New Roman"/>
-          <w:bCs/>
-          <w:color w:val="202124"/>
-          <w:sz w:val="36"/>
-          <w:szCs w:val="36"/>
-          <w:shd w:val="clear" w:color="auto" w:fill="FFFFFF"/>
-          <w:lang w:val="ru-RU"/>
-        </w:rPr>
-        <w:t xml:space="preserve"> </w:t>
-      </w:r>
-      <w:proofErr w:type="spellStart"/>
-      <w:r>
-        <w:rPr>
-          <w:rFonts w:ascii="Times New Roman" w:hAnsi="Times New Roman" w:cs="Times New Roman"/>
-          <w:bCs/>
-          <w:color w:val="202124"/>
-          <w:sz w:val="36"/>
-          <w:szCs w:val="36"/>
-          <w:shd w:val="clear" w:color="auto" w:fill="FFFFFF"/>
-          <w:lang w:val="ru-RU"/>
-        </w:rPr>
-        <w:t>копію</w:t>
-      </w:r>
-      <w:proofErr w:type="spellEnd"/>
-      <w:r>
-        <w:rPr>
-          <w:rFonts w:ascii="Times New Roman" w:hAnsi="Times New Roman" w:cs="Times New Roman"/>
-          <w:bCs/>
-          <w:color w:val="202124"/>
-          <w:sz w:val="36"/>
-          <w:szCs w:val="36"/>
-          <w:shd w:val="clear" w:color="auto" w:fill="FFFFFF"/>
-          <w:lang w:val="ru-RU"/>
-        </w:rPr>
-        <w:t xml:space="preserve"> </w:t>
-      </w:r>
-      <w:proofErr w:type="spellStart"/>
-      <w:r>
-        <w:rPr>
-          <w:rFonts w:ascii="Times New Roman" w:hAnsi="Times New Roman" w:cs="Times New Roman"/>
-          <w:bCs/>
-          <w:color w:val="202124"/>
-          <w:sz w:val="36"/>
-          <w:szCs w:val="36"/>
-          <w:shd w:val="clear" w:color="auto" w:fill="FFFFFF"/>
-          <w:lang w:val="ru-RU"/>
-        </w:rPr>
-        <w:t>пацієнту</w:t>
+        <w:t>Може</w:t>
+      </w:r>
+      <w:proofErr w:type="spellEnd"/>
+      <w:r>
+        <w:rPr>
+          <w:rFonts w:ascii="Times New Roman" w:hAnsi="Times New Roman" w:cs="Times New Roman"/>
+          <w:bCs/>
+          <w:color w:val="202124"/>
+          <w:sz w:val="36"/>
+          <w:szCs w:val="36"/>
+          <w:shd w:val="clear" w:color="auto" w:fill="FFFFFF"/>
+          <w:lang w:val="ru-RU"/>
+        </w:rPr>
+        <w:t xml:space="preserve"> </w:t>
+      </w:r>
+      <w:proofErr w:type="spellStart"/>
+      <w:r>
+        <w:rPr>
+          <w:rFonts w:ascii="Times New Roman" w:hAnsi="Times New Roman" w:cs="Times New Roman"/>
+          <w:bCs/>
+          <w:color w:val="202124"/>
+          <w:sz w:val="36"/>
+          <w:szCs w:val="36"/>
+          <w:shd w:val="clear" w:color="auto" w:fill="FFFFFF"/>
+          <w:lang w:val="ru-RU"/>
+        </w:rPr>
+        <w:t>відмінити</w:t>
+      </w:r>
+      <w:proofErr w:type="spellEnd"/>
+      <w:r>
+        <w:rPr>
+          <w:rFonts w:ascii="Times New Roman" w:hAnsi="Times New Roman" w:cs="Times New Roman"/>
+          <w:bCs/>
+          <w:color w:val="202124"/>
+          <w:sz w:val="36"/>
+          <w:szCs w:val="36"/>
+          <w:shd w:val="clear" w:color="auto" w:fill="FFFFFF"/>
+          <w:lang w:val="ru-RU"/>
+        </w:rPr>
+        <w:t xml:space="preserve"> </w:t>
+      </w:r>
+      <w:proofErr w:type="spellStart"/>
+      <w:r>
+        <w:rPr>
+          <w:rFonts w:ascii="Times New Roman" w:hAnsi="Times New Roman" w:cs="Times New Roman"/>
+          <w:bCs/>
+          <w:color w:val="202124"/>
+          <w:sz w:val="36"/>
+          <w:szCs w:val="36"/>
+          <w:shd w:val="clear" w:color="auto" w:fill="FFFFFF"/>
+          <w:lang w:val="ru-RU"/>
+        </w:rPr>
+        <w:t>запис</w:t>
+      </w:r>
+      <w:proofErr w:type="spellEnd"/>
+      <w:r>
+        <w:rPr>
+          <w:rFonts w:ascii="Times New Roman" w:hAnsi="Times New Roman" w:cs="Times New Roman"/>
+          <w:bCs/>
+          <w:color w:val="202124"/>
+          <w:sz w:val="36"/>
+          <w:szCs w:val="36"/>
+          <w:shd w:val="clear" w:color="auto" w:fill="FFFFFF"/>
+          <w:lang w:val="ru-RU"/>
+        </w:rPr>
+        <w:t xml:space="preserve"> </w:t>
+      </w:r>
+      <w:proofErr w:type="spellStart"/>
+      <w:r>
+        <w:rPr>
+          <w:rFonts w:ascii="Times New Roman" w:hAnsi="Times New Roman" w:cs="Times New Roman"/>
+          <w:bCs/>
+          <w:color w:val="202124"/>
+          <w:sz w:val="36"/>
+          <w:szCs w:val="36"/>
+          <w:shd w:val="clear" w:color="auto" w:fill="FFFFFF"/>
+          <w:lang w:val="ru-RU"/>
+        </w:rPr>
+        <w:t>пацієнта</w:t>
       </w:r>
       <w:proofErr w:type="spellEnd"/>
       <w:r>
@@ -9840,46 +9516,84 @@
           <w:shd w:val="clear" w:color="auto" w:fill="FFFFFF"/>
           <w:lang w:val="ru-RU"/>
         </w:rPr>
-        <w:t>Може</w:t>
-      </w:r>
-      <w:proofErr w:type="spellEnd"/>
-      <w:r>
-        <w:rPr>
-          <w:rFonts w:ascii="Times New Roman" w:hAnsi="Times New Roman" w:cs="Times New Roman"/>
-          <w:bCs/>
-          <w:color w:val="202124"/>
-          <w:sz w:val="36"/>
-          <w:szCs w:val="36"/>
-          <w:shd w:val="clear" w:color="auto" w:fill="FFFFFF"/>
-          <w:lang w:val="ru-RU"/>
-        </w:rPr>
-        <w:t xml:space="preserve"> </w:t>
-      </w:r>
-      <w:proofErr w:type="spellStart"/>
-      <w:r>
-        <w:rPr>
-          <w:rFonts w:ascii="Times New Roman" w:hAnsi="Times New Roman" w:cs="Times New Roman"/>
-          <w:bCs/>
-          <w:color w:val="202124"/>
-          <w:sz w:val="36"/>
-          <w:szCs w:val="36"/>
-          <w:shd w:val="clear" w:color="auto" w:fill="FFFFFF"/>
-          <w:lang w:val="ru-RU"/>
-        </w:rPr>
-        <w:t>відправити</w:t>
-      </w:r>
-      <w:proofErr w:type="spellEnd"/>
-      <w:r>
-        <w:rPr>
-          <w:rFonts w:ascii="Times New Roman" w:hAnsi="Times New Roman" w:cs="Times New Roman"/>
-          <w:bCs/>
-          <w:color w:val="202124"/>
-          <w:sz w:val="36"/>
-          <w:szCs w:val="36"/>
-          <w:shd w:val="clear" w:color="auto" w:fill="FFFFFF"/>
-          <w:lang w:val="ru-RU"/>
-        </w:rPr>
-        <w:t xml:space="preserve"> заявку </w:t>
+        <w:t>М</w:t>
+      </w:r>
+      <w:r>
+        <w:rPr>
+          <w:rFonts w:ascii="Times New Roman" w:hAnsi="Times New Roman" w:cs="Times New Roman"/>
+          <w:bCs/>
+          <w:color w:val="202124"/>
+          <w:sz w:val="36"/>
+          <w:szCs w:val="36"/>
+          <w:shd w:val="clear" w:color="auto" w:fill="FFFFFF"/>
+          <w:lang w:val="ru-RU"/>
+        </w:rPr>
+        <w:t>оже</w:t>
+      </w:r>
+      <w:proofErr w:type="spellEnd"/>
+      <w:r>
+        <w:rPr>
+          <w:rFonts w:ascii="Times New Roman" w:hAnsi="Times New Roman" w:cs="Times New Roman"/>
+          <w:bCs/>
+          <w:color w:val="202124"/>
+          <w:sz w:val="36"/>
+          <w:szCs w:val="36"/>
+          <w:shd w:val="clear" w:color="auto" w:fill="FFFFFF"/>
+          <w:lang w:val="ru-RU"/>
+        </w:rPr>
+        <w:t xml:space="preserve"> </w:t>
+      </w:r>
+      <w:proofErr w:type="spellStart"/>
+      <w:r>
+        <w:rPr>
+          <w:rFonts w:ascii="Times New Roman" w:hAnsi="Times New Roman" w:cs="Times New Roman"/>
+          <w:bCs/>
+          <w:color w:val="202124"/>
+          <w:sz w:val="36"/>
+          <w:szCs w:val="36"/>
+          <w:shd w:val="clear" w:color="auto" w:fill="FFFFFF"/>
+          <w:lang w:val="ru-RU"/>
+        </w:rPr>
+        <w:t>виписати</w:t>
+      </w:r>
+      <w:proofErr w:type="spellEnd"/>
+      <w:r>
+        <w:rPr>
+          <w:rFonts w:ascii="Times New Roman" w:hAnsi="Times New Roman" w:cs="Times New Roman"/>
+          <w:bCs/>
+          <w:color w:val="202124"/>
+          <w:sz w:val="36"/>
+          <w:szCs w:val="36"/>
+          <w:shd w:val="clear" w:color="auto" w:fill="FFFFFF"/>
+          <w:lang w:val="ru-RU"/>
+        </w:rPr>
+        <w:t xml:space="preserve"> </w:t>
+      </w:r>
+      <w:proofErr w:type="spellStart"/>
+      <w:r>
+        <w:rPr>
+          <w:rFonts w:ascii="Times New Roman" w:hAnsi="Times New Roman" w:cs="Times New Roman"/>
+          <w:bCs/>
+          <w:color w:val="202124"/>
+          <w:sz w:val="36"/>
+          <w:szCs w:val="36"/>
+          <w:shd w:val="clear" w:color="auto" w:fill="FFFFFF"/>
+          <w:lang w:val="ru-RU"/>
+        </w:rPr>
+        <w:t>електронний</w:t>
+      </w:r>
+      <w:proofErr w:type="spellEnd"/>
+      <w:r>
+        <w:rPr>
+          <w:rFonts w:ascii="Times New Roman" w:hAnsi="Times New Roman" w:cs="Times New Roman"/>
+          <w:bCs/>
+          <w:color w:val="202124"/>
+          <w:sz w:val="36"/>
+          <w:szCs w:val="36"/>
+          <w:shd w:val="clear" w:color="auto" w:fill="FFFFFF"/>
+          <w:lang w:val="ru-RU"/>
+        </w:rPr>
+        <w:t xml:space="preserve"> рецепт на </w:t>
       </w:r>
       <w:proofErr w:type="spellStart"/>
       <w:proofErr w:type="gramStart"/>
@@ -9893,7 +9607,7 @@
           <w:shd w:val="clear" w:color="auto" w:fill="FFFFFF"/>
           <w:lang w:val="ru-RU"/>
         </w:rPr>
-        <w:t>адм</w:t>
+        <w:t>л</w:t>
       </w:r>
       <w:proofErr w:type="gramEnd"/>
       <w:r>
@@ -9906,98 +9620,98 @@
           <w:shd w:val="clear" w:color="auto" w:fill="FFFFFF"/>
           <w:lang w:val="ru-RU"/>
         </w:rPr>
-        <w:t>іністратору</w:t>
-      </w:r>
-      <w:proofErr w:type="spellEnd"/>
-      <w:r>
-        <w:rPr>
-          <w:rFonts w:ascii="Times New Roman" w:hAnsi="Times New Roman" w:cs="Times New Roman"/>
-          <w:bCs/>
-          <w:color w:val="202124"/>
-          <w:sz w:val="36"/>
-          <w:szCs w:val="36"/>
-          <w:shd w:val="clear" w:color="auto" w:fill="FFFFFF"/>
-          <w:lang w:val="ru-RU"/>
-        </w:rPr>
-        <w:t xml:space="preserve"> для </w:t>
-      </w:r>
-      <w:proofErr w:type="spellStart"/>
-      <w:r>
-        <w:rPr>
-          <w:rFonts w:ascii="Times New Roman" w:hAnsi="Times New Roman" w:cs="Times New Roman"/>
-          <w:bCs/>
-          <w:color w:val="202124"/>
-          <w:sz w:val="36"/>
-          <w:szCs w:val="36"/>
-          <w:shd w:val="clear" w:color="auto" w:fill="FFFFFF"/>
-          <w:lang w:val="ru-RU"/>
-        </w:rPr>
-        <w:t>зміни</w:t>
-      </w:r>
-      <w:proofErr w:type="spellEnd"/>
-      <w:r>
-        <w:rPr>
-          <w:rFonts w:ascii="Times New Roman" w:hAnsi="Times New Roman" w:cs="Times New Roman"/>
-          <w:bCs/>
-          <w:color w:val="202124"/>
-          <w:sz w:val="36"/>
-          <w:szCs w:val="36"/>
-          <w:shd w:val="clear" w:color="auto" w:fill="FFFFFF"/>
-          <w:lang w:val="ru-RU"/>
-        </w:rPr>
-        <w:t xml:space="preserve"> </w:t>
-      </w:r>
-      <w:proofErr w:type="spellStart"/>
-      <w:r>
-        <w:rPr>
-          <w:rFonts w:ascii="Times New Roman" w:hAnsi="Times New Roman" w:cs="Times New Roman"/>
-          <w:bCs/>
-          <w:color w:val="202124"/>
-          <w:sz w:val="36"/>
-          <w:szCs w:val="36"/>
-          <w:shd w:val="clear" w:color="auto" w:fill="FFFFFF"/>
-          <w:lang w:val="ru-RU"/>
-        </w:rPr>
-        <w:t>особистих</w:t>
-      </w:r>
-      <w:proofErr w:type="spellEnd"/>
-      <w:r>
-        <w:rPr>
-          <w:rFonts w:ascii="Times New Roman" w:hAnsi="Times New Roman" w:cs="Times New Roman"/>
-          <w:bCs/>
-          <w:color w:val="202124"/>
-          <w:sz w:val="36"/>
-          <w:szCs w:val="36"/>
-          <w:shd w:val="clear" w:color="auto" w:fill="FFFFFF"/>
-          <w:lang w:val="ru-RU"/>
-        </w:rPr>
-        <w:t xml:space="preserve"> </w:t>
-      </w:r>
-      <w:proofErr w:type="spellStart"/>
-      <w:r>
-        <w:rPr>
-          <w:rFonts w:ascii="Times New Roman" w:hAnsi="Times New Roman" w:cs="Times New Roman"/>
-          <w:bCs/>
-          <w:color w:val="202124"/>
-          <w:sz w:val="36"/>
-          <w:szCs w:val="36"/>
-          <w:shd w:val="clear" w:color="auto" w:fill="FFFFFF"/>
-          <w:lang w:val="ru-RU"/>
-        </w:rPr>
-        <w:t>данних</w:t>
-      </w:r>
-      <w:proofErr w:type="spellEnd"/>
-      <w:r>
-        <w:rPr>
-          <w:rFonts w:ascii="Times New Roman" w:hAnsi="Times New Roman" w:cs="Times New Roman"/>
-          <w:bCs/>
-          <w:color w:val="202124"/>
-          <w:sz w:val="36"/>
-          <w:szCs w:val="36"/>
-          <w:shd w:val="clear" w:color="auto" w:fill="FFFFFF"/>
-          <w:lang w:val="ru-RU"/>
-        </w:rPr>
-        <w:t xml:space="preserve">. </w:t>
+        <w:t>іки</w:t>
+      </w:r>
+      <w:proofErr w:type="spellEnd"/>
+      <w:r>
+        <w:rPr>
+          <w:rFonts w:ascii="Times New Roman" w:hAnsi="Times New Roman" w:cs="Times New Roman"/>
+          <w:bCs/>
+          <w:color w:val="202124"/>
+          <w:sz w:val="36"/>
+          <w:szCs w:val="36"/>
+          <w:shd w:val="clear" w:color="auto" w:fill="FFFFFF"/>
+          <w:lang w:val="ru-RU"/>
+        </w:rPr>
+        <w:t xml:space="preserve">, </w:t>
+      </w:r>
+      <w:proofErr w:type="spellStart"/>
+      <w:r>
+        <w:rPr>
+          <w:rFonts w:ascii="Times New Roman" w:hAnsi="Times New Roman" w:cs="Times New Roman"/>
+          <w:bCs/>
+          <w:color w:val="202124"/>
+          <w:sz w:val="36"/>
+          <w:szCs w:val="36"/>
+          <w:shd w:val="clear" w:color="auto" w:fill="FFFFFF"/>
+          <w:lang w:val="ru-RU"/>
+        </w:rPr>
+        <w:t>що</w:t>
+      </w:r>
+      <w:proofErr w:type="spellEnd"/>
+      <w:r>
+        <w:rPr>
+          <w:rFonts w:ascii="Times New Roman" w:hAnsi="Times New Roman" w:cs="Times New Roman"/>
+          <w:bCs/>
+          <w:color w:val="202124"/>
+          <w:sz w:val="36"/>
+          <w:szCs w:val="36"/>
+          <w:shd w:val="clear" w:color="auto" w:fill="FFFFFF"/>
+          <w:lang w:val="ru-RU"/>
+        </w:rPr>
+        <w:t xml:space="preserve"> </w:t>
+      </w:r>
+      <w:proofErr w:type="spellStart"/>
+      <w:r>
+        <w:rPr>
+          <w:rFonts w:ascii="Times New Roman" w:hAnsi="Times New Roman" w:cs="Times New Roman"/>
+          <w:bCs/>
+          <w:color w:val="202124"/>
+          <w:sz w:val="36"/>
+          <w:szCs w:val="36"/>
+          <w:shd w:val="clear" w:color="auto" w:fill="FFFFFF"/>
+          <w:lang w:val="ru-RU"/>
+        </w:rPr>
+        <w:t>прийде</w:t>
+      </w:r>
+      <w:proofErr w:type="spellEnd"/>
+      <w:r>
+        <w:rPr>
+          <w:rFonts w:ascii="Times New Roman" w:hAnsi="Times New Roman" w:cs="Times New Roman"/>
+          <w:bCs/>
+          <w:color w:val="202124"/>
+          <w:sz w:val="36"/>
+          <w:szCs w:val="36"/>
+          <w:shd w:val="clear" w:color="auto" w:fill="FFFFFF"/>
+          <w:lang w:val="ru-RU"/>
+        </w:rPr>
+        <w:t xml:space="preserve"> на моб. телефон </w:t>
+      </w:r>
+      <w:proofErr w:type="spellStart"/>
+      <w:r>
+        <w:rPr>
+          <w:rFonts w:ascii="Times New Roman" w:hAnsi="Times New Roman" w:cs="Times New Roman"/>
+          <w:bCs/>
+          <w:color w:val="202124"/>
+          <w:sz w:val="36"/>
+          <w:szCs w:val="36"/>
+          <w:shd w:val="clear" w:color="auto" w:fill="FFFFFF"/>
+          <w:lang w:val="ru-RU"/>
+        </w:rPr>
+        <w:t>пацієнта</w:t>
+      </w:r>
+      <w:proofErr w:type="spellEnd"/>
+      <w:r>
+        <w:rPr>
+          <w:rFonts w:ascii="Times New Roman" w:hAnsi="Times New Roman" w:cs="Times New Roman"/>
+          <w:bCs/>
+          <w:color w:val="202124"/>
+          <w:sz w:val="36"/>
+          <w:szCs w:val="36"/>
+          <w:shd w:val="clear" w:color="auto" w:fill="FFFFFF"/>
+          <w:lang w:val="ru-RU"/>
+        </w:rPr>
+        <w:t>.</w:t>
       </w:r>
     </w:p>
     <w:p>
@@ -10013,6 +9727,236 @@
           <w:lang w:val="ru-RU"/>
         </w:rPr>
       </w:pPr>
+      <w:r>
+        <w:rPr>
+          <w:rFonts w:ascii="Times New Roman" w:hAnsi="Times New Roman" w:cs="Times New Roman"/>
+          <w:bCs/>
+          <w:color w:val="202124"/>
+          <w:sz w:val="36"/>
+          <w:szCs w:val="36"/>
+          <w:shd w:val="clear" w:color="auto" w:fill="FFFFFF"/>
+          <w:lang w:val="ru-RU"/>
+        </w:rPr>
+        <w:t>-</w:t>
+      </w:r>
+      <w:r>
+        <w:rPr>
+          <w:rFonts w:ascii="Times New Roman" w:hAnsi="Times New Roman" w:cs="Times New Roman"/>
+          <w:bCs/>
+          <w:color w:val="202124"/>
+          <w:sz w:val="36"/>
+          <w:szCs w:val="36"/>
+          <w:shd w:val="clear" w:color="auto" w:fill="FFFFFF"/>
+          <w:lang w:val="ru-RU"/>
+        </w:rPr>
+        <w:tab/>
+      </w:r>
+      <w:proofErr w:type="spellStart"/>
+      <w:r>
+        <w:rPr>
+          <w:rFonts w:ascii="Times New Roman" w:hAnsi="Times New Roman" w:cs="Times New Roman"/>
+          <w:bCs/>
+          <w:color w:val="202124"/>
+          <w:sz w:val="36"/>
+          <w:szCs w:val="36"/>
+          <w:shd w:val="clear" w:color="auto" w:fill="FFFFFF"/>
+          <w:lang w:val="ru-RU"/>
+        </w:rPr>
+        <w:t>М</w:t>
+      </w:r>
+      <w:r>
+        <w:rPr>
+          <w:rFonts w:ascii="Times New Roman" w:hAnsi="Times New Roman" w:cs="Times New Roman"/>
+          <w:bCs/>
+          <w:color w:val="202124"/>
+          <w:sz w:val="36"/>
+          <w:szCs w:val="36"/>
+          <w:shd w:val="clear" w:color="auto" w:fill="FFFFFF"/>
+          <w:lang w:val="ru-RU"/>
+        </w:rPr>
+        <w:t>оже</w:t>
+      </w:r>
+      <w:proofErr w:type="spellEnd"/>
+      <w:r>
+        <w:rPr>
+          <w:rFonts w:ascii="Times New Roman" w:hAnsi="Times New Roman" w:cs="Times New Roman"/>
+          <w:bCs/>
+          <w:color w:val="202124"/>
+          <w:sz w:val="36"/>
+          <w:szCs w:val="36"/>
+          <w:shd w:val="clear" w:color="auto" w:fill="FFFFFF"/>
+          <w:lang w:val="ru-RU"/>
+        </w:rPr>
+        <w:t xml:space="preserve"> </w:t>
+      </w:r>
+      <w:proofErr w:type="spellStart"/>
+      <w:r>
+        <w:rPr>
+          <w:rFonts w:ascii="Times New Roman" w:hAnsi="Times New Roman" w:cs="Times New Roman"/>
+          <w:bCs/>
+          <w:color w:val="202124"/>
+          <w:sz w:val="36"/>
+          <w:szCs w:val="36"/>
+          <w:shd w:val="clear" w:color="auto" w:fill="FFFFFF"/>
+          <w:lang w:val="ru-RU"/>
+        </w:rPr>
+        <w:t>розпочати</w:t>
+      </w:r>
+      <w:proofErr w:type="spellEnd"/>
+      <w:r>
+        <w:rPr>
+          <w:rFonts w:ascii="Times New Roman" w:hAnsi="Times New Roman" w:cs="Times New Roman"/>
+          <w:bCs/>
+          <w:color w:val="202124"/>
+          <w:sz w:val="36"/>
+          <w:szCs w:val="36"/>
+          <w:shd w:val="clear" w:color="auto" w:fill="FFFFFF"/>
+          <w:lang w:val="ru-RU"/>
+        </w:rPr>
+        <w:t xml:space="preserve"> </w:t>
+      </w:r>
+      <w:proofErr w:type="spellStart"/>
+      <w:r>
+        <w:rPr>
+          <w:rFonts w:ascii="Times New Roman" w:hAnsi="Times New Roman" w:cs="Times New Roman"/>
+          <w:bCs/>
+          <w:color w:val="202124"/>
+          <w:sz w:val="36"/>
+          <w:szCs w:val="36"/>
+          <w:shd w:val="clear" w:color="auto" w:fill="FFFFFF"/>
+          <w:lang w:val="ru-RU"/>
+        </w:rPr>
+        <w:t>лікарняний</w:t>
+      </w:r>
+      <w:proofErr w:type="spellEnd"/>
+      <w:r>
+        <w:rPr>
+          <w:rFonts w:ascii="Times New Roman" w:hAnsi="Times New Roman" w:cs="Times New Roman"/>
+          <w:bCs/>
+          <w:color w:val="202124"/>
+          <w:sz w:val="36"/>
+          <w:szCs w:val="36"/>
+          <w:shd w:val="clear" w:color="auto" w:fill="FFFFFF"/>
+          <w:lang w:val="ru-RU"/>
+        </w:rPr>
+        <w:t xml:space="preserve"> </w:t>
+      </w:r>
+      <w:r>
+        <w:rPr>
+          <w:rFonts w:ascii="Times New Roman" w:hAnsi="Times New Roman" w:cs="Times New Roman"/>
+          <w:bCs/>
+          <w:color w:val="202124"/>
+          <w:sz w:val="36"/>
+          <w:szCs w:val="36"/>
+          <w:shd w:val="clear" w:color="auto" w:fill="FFFFFF"/>
+          <w:lang w:val="ru-RU"/>
+        </w:rPr>
+        <w:t xml:space="preserve">та </w:t>
+      </w:r>
+      <w:proofErr w:type="spellStart"/>
+      <w:r>
+        <w:rPr>
+          <w:rFonts w:ascii="Times New Roman" w:hAnsi="Times New Roman" w:cs="Times New Roman"/>
+          <w:bCs/>
+          <w:color w:val="202124"/>
+          <w:sz w:val="36"/>
+          <w:szCs w:val="36"/>
+          <w:shd w:val="clear" w:color="auto" w:fill="FFFFFF"/>
+          <w:lang w:val="ru-RU"/>
+        </w:rPr>
+        <w:t>відправити</w:t>
+      </w:r>
+      <w:proofErr w:type="spellEnd"/>
+      <w:r>
+        <w:rPr>
+          <w:rFonts w:ascii="Times New Roman" w:hAnsi="Times New Roman" w:cs="Times New Roman"/>
+          <w:bCs/>
+          <w:color w:val="202124"/>
+          <w:sz w:val="36"/>
+          <w:szCs w:val="36"/>
+          <w:shd w:val="clear" w:color="auto" w:fill="FFFFFF"/>
+          <w:lang w:val="ru-RU"/>
+        </w:rPr>
+        <w:t xml:space="preserve"> </w:t>
+      </w:r>
+      <w:proofErr w:type="spellStart"/>
+      <w:r>
+        <w:rPr>
+          <w:rFonts w:ascii="Times New Roman" w:hAnsi="Times New Roman" w:cs="Times New Roman"/>
+          <w:bCs/>
+          <w:color w:val="202124"/>
+          <w:sz w:val="36"/>
+          <w:szCs w:val="36"/>
+          <w:shd w:val="clear" w:color="auto" w:fill="FFFFFF"/>
+          <w:lang w:val="ru-RU"/>
+        </w:rPr>
+        <w:t>його</w:t>
+      </w:r>
+      <w:proofErr w:type="spellEnd"/>
+      <w:r>
+        <w:rPr>
+          <w:rFonts w:ascii="Times New Roman" w:hAnsi="Times New Roman" w:cs="Times New Roman"/>
+          <w:bCs/>
+          <w:color w:val="202124"/>
+          <w:sz w:val="36"/>
+          <w:szCs w:val="36"/>
+          <w:shd w:val="clear" w:color="auto" w:fill="FFFFFF"/>
+          <w:lang w:val="ru-RU"/>
+        </w:rPr>
+        <w:t xml:space="preserve"> </w:t>
+      </w:r>
+      <w:proofErr w:type="spellStart"/>
+      <w:r>
+        <w:rPr>
+          <w:rFonts w:ascii="Times New Roman" w:hAnsi="Times New Roman" w:cs="Times New Roman"/>
+          <w:bCs/>
+          <w:color w:val="202124"/>
+          <w:sz w:val="36"/>
+          <w:szCs w:val="36"/>
+          <w:shd w:val="clear" w:color="auto" w:fill="FFFFFF"/>
+          <w:lang w:val="ru-RU"/>
+        </w:rPr>
+        <w:t>копію</w:t>
+      </w:r>
+      <w:proofErr w:type="spellEnd"/>
+      <w:r>
+        <w:rPr>
+          <w:rFonts w:ascii="Times New Roman" w:hAnsi="Times New Roman" w:cs="Times New Roman"/>
+          <w:bCs/>
+          <w:color w:val="202124"/>
+          <w:sz w:val="36"/>
+          <w:szCs w:val="36"/>
+          <w:shd w:val="clear" w:color="auto" w:fill="FFFFFF"/>
+          <w:lang w:val="ru-RU"/>
+        </w:rPr>
+        <w:t xml:space="preserve"> </w:t>
+      </w:r>
+      <w:proofErr w:type="spellStart"/>
+      <w:r>
+        <w:rPr>
+          <w:rFonts w:ascii="Times New Roman" w:hAnsi="Times New Roman" w:cs="Times New Roman"/>
+          <w:bCs/>
+          <w:color w:val="202124"/>
+          <w:sz w:val="36"/>
+          <w:szCs w:val="36"/>
+          <w:shd w:val="clear" w:color="auto" w:fill="FFFFFF"/>
+          <w:lang w:val="ru-RU"/>
+        </w:rPr>
+        <w:t>пацієнту</w:t>
+      </w:r>
+      <w:proofErr w:type="spellEnd"/>
+      <w:r>
+        <w:rPr>
+          <w:rFonts w:ascii="Times New Roman" w:hAnsi="Times New Roman" w:cs="Times New Roman"/>
+          <w:bCs/>
+          <w:color w:val="202124"/>
+          <w:sz w:val="36"/>
+          <w:szCs w:val="36"/>
+          <w:shd w:val="clear" w:color="auto" w:fill="FFFFFF"/>
+          <w:lang w:val="ru-RU"/>
+        </w:rPr>
+        <w:t>.</w:t>
+      </w:r>
     </w:p>
     <w:p>
       <w:pPr>
@@ -10027,6 +9971,213 @@
           <w:lang w:val="ru-RU"/>
         </w:rPr>
       </w:pPr>
+      <w:r>
+        <w:rPr>
+          <w:rFonts w:ascii="Times New Roman" w:hAnsi="Times New Roman" w:cs="Times New Roman"/>
+          <w:bCs/>
+          <w:color w:val="202124"/>
+          <w:sz w:val="36"/>
+          <w:szCs w:val="36"/>
+          <w:shd w:val="clear" w:color="auto" w:fill="FFFFFF"/>
+          <w:lang w:val="ru-RU"/>
+        </w:rPr>
+        <w:lastRenderedPageBreak/>
+        <w:t>-</w:t>
+      </w:r>
+      <w:r>
+        <w:rPr>
+          <w:rFonts w:ascii="Times New Roman" w:hAnsi="Times New Roman" w:cs="Times New Roman"/>
+          <w:bCs/>
+          <w:color w:val="202124"/>
+          <w:sz w:val="36"/>
+          <w:szCs w:val="36"/>
+          <w:shd w:val="clear" w:color="auto" w:fill="FFFFFF"/>
+          <w:lang w:val="ru-RU"/>
+        </w:rPr>
+        <w:tab/>
+      </w:r>
+      <w:proofErr w:type="spellStart"/>
+      <w:r>
+        <w:rPr>
+          <w:rFonts w:ascii="Times New Roman" w:hAnsi="Times New Roman" w:cs="Times New Roman"/>
+          <w:bCs/>
+          <w:color w:val="202124"/>
+          <w:sz w:val="36"/>
+          <w:szCs w:val="36"/>
+          <w:shd w:val="clear" w:color="auto" w:fill="FFFFFF"/>
+          <w:lang w:val="ru-RU"/>
+        </w:rPr>
+        <w:t>Може</w:t>
+      </w:r>
+      <w:proofErr w:type="spellEnd"/>
+      <w:r>
+        <w:rPr>
+          <w:rFonts w:ascii="Times New Roman" w:hAnsi="Times New Roman" w:cs="Times New Roman"/>
+          <w:bCs/>
+          <w:color w:val="202124"/>
+          <w:sz w:val="36"/>
+          <w:szCs w:val="36"/>
+          <w:shd w:val="clear" w:color="auto" w:fill="FFFFFF"/>
+          <w:lang w:val="ru-RU"/>
+        </w:rPr>
+        <w:t xml:space="preserve"> </w:t>
+      </w:r>
+      <w:proofErr w:type="spellStart"/>
+      <w:r>
+        <w:rPr>
+          <w:rFonts w:ascii="Times New Roman" w:hAnsi="Times New Roman" w:cs="Times New Roman"/>
+          <w:bCs/>
+          <w:color w:val="202124"/>
+          <w:sz w:val="36"/>
+          <w:szCs w:val="36"/>
+          <w:shd w:val="clear" w:color="auto" w:fill="FFFFFF"/>
+          <w:lang w:val="ru-RU"/>
+        </w:rPr>
+        <w:t>відправити</w:t>
+      </w:r>
+      <w:proofErr w:type="spellEnd"/>
+      <w:r>
+        <w:rPr>
+          <w:rFonts w:ascii="Times New Roman" w:hAnsi="Times New Roman" w:cs="Times New Roman"/>
+          <w:bCs/>
+          <w:color w:val="202124"/>
+          <w:sz w:val="36"/>
+          <w:szCs w:val="36"/>
+          <w:shd w:val="clear" w:color="auto" w:fill="FFFFFF"/>
+          <w:lang w:val="ru-RU"/>
+        </w:rPr>
+        <w:t xml:space="preserve"> заявку </w:t>
+      </w:r>
+      <w:proofErr w:type="spellStart"/>
+      <w:proofErr w:type="gramStart"/>
+      <w:r>
+        <w:rPr>
+          <w:rFonts w:ascii="Times New Roman" w:hAnsi="Times New Roman" w:cs="Times New Roman"/>
+          <w:bCs/>
+          <w:color w:val="202124"/>
+          <w:sz w:val="36"/>
+          <w:szCs w:val="36"/>
+          <w:shd w:val="clear" w:color="auto" w:fill="FFFFFF"/>
+          <w:lang w:val="ru-RU"/>
+        </w:rPr>
+        <w:t>адм</w:t>
+      </w:r>
+      <w:proofErr w:type="gramEnd"/>
+      <w:r>
+        <w:rPr>
+          <w:rFonts w:ascii="Times New Roman" w:hAnsi="Times New Roman" w:cs="Times New Roman"/>
+          <w:bCs/>
+          <w:color w:val="202124"/>
+          <w:sz w:val="36"/>
+          <w:szCs w:val="36"/>
+          <w:shd w:val="clear" w:color="auto" w:fill="FFFFFF"/>
+          <w:lang w:val="ru-RU"/>
+        </w:rPr>
+        <w:t>іністрат</w:t>
+      </w:r>
+      <w:r>
+        <w:rPr>
+          <w:rFonts w:ascii="Times New Roman" w:hAnsi="Times New Roman" w:cs="Times New Roman"/>
+          <w:bCs/>
+          <w:color w:val="202124"/>
+          <w:sz w:val="36"/>
+          <w:szCs w:val="36"/>
+          <w:shd w:val="clear" w:color="auto" w:fill="FFFFFF"/>
+          <w:lang w:val="ru-RU"/>
+        </w:rPr>
+        <w:t>ору</w:t>
+      </w:r>
+      <w:proofErr w:type="spellEnd"/>
+      <w:r>
+        <w:rPr>
+          <w:rFonts w:ascii="Times New Roman" w:hAnsi="Times New Roman" w:cs="Times New Roman"/>
+          <w:bCs/>
+          <w:color w:val="202124"/>
+          <w:sz w:val="36"/>
+          <w:szCs w:val="36"/>
+          <w:shd w:val="clear" w:color="auto" w:fill="FFFFFF"/>
+          <w:lang w:val="ru-RU"/>
+        </w:rPr>
+        <w:t xml:space="preserve"> для </w:t>
+      </w:r>
+      <w:proofErr w:type="spellStart"/>
+      <w:r>
+        <w:rPr>
+          <w:rFonts w:ascii="Times New Roman" w:hAnsi="Times New Roman" w:cs="Times New Roman"/>
+          <w:bCs/>
+          <w:color w:val="202124"/>
+          <w:sz w:val="36"/>
+          <w:szCs w:val="36"/>
+          <w:shd w:val="clear" w:color="auto" w:fill="FFFFFF"/>
+          <w:lang w:val="ru-RU"/>
+        </w:rPr>
+        <w:t>зміни</w:t>
+      </w:r>
+      <w:proofErr w:type="spellEnd"/>
+      <w:r>
+        <w:rPr>
+          <w:rFonts w:ascii="Times New Roman" w:hAnsi="Times New Roman" w:cs="Times New Roman"/>
+          <w:bCs/>
+          <w:color w:val="202124"/>
+          <w:sz w:val="36"/>
+          <w:szCs w:val="36"/>
+          <w:shd w:val="clear" w:color="auto" w:fill="FFFFFF"/>
+          <w:lang w:val="ru-RU"/>
+        </w:rPr>
+        <w:t xml:space="preserve"> </w:t>
+      </w:r>
+      <w:proofErr w:type="spellStart"/>
+      <w:r>
+        <w:rPr>
+          <w:rFonts w:ascii="Times New Roman" w:hAnsi="Times New Roman" w:cs="Times New Roman"/>
+          <w:bCs/>
+          <w:color w:val="202124"/>
+          <w:sz w:val="36"/>
+          <w:szCs w:val="36"/>
+          <w:shd w:val="clear" w:color="auto" w:fill="FFFFFF"/>
+          <w:lang w:val="ru-RU"/>
+        </w:rPr>
+        <w:t>особистих</w:t>
+      </w:r>
+      <w:proofErr w:type="spellEnd"/>
+      <w:r>
+        <w:rPr>
+          <w:rFonts w:ascii="Times New Roman" w:hAnsi="Times New Roman" w:cs="Times New Roman"/>
+          <w:bCs/>
+          <w:color w:val="202124"/>
+          <w:sz w:val="36"/>
+          <w:szCs w:val="36"/>
+          <w:shd w:val="clear" w:color="auto" w:fill="FFFFFF"/>
+          <w:lang w:val="ru-RU"/>
+        </w:rPr>
+        <w:t xml:space="preserve"> </w:t>
+      </w:r>
+      <w:proofErr w:type="spellStart"/>
+      <w:r>
+        <w:rPr>
+          <w:rFonts w:ascii="Times New Roman" w:hAnsi="Times New Roman" w:cs="Times New Roman"/>
+          <w:bCs/>
+          <w:color w:val="202124"/>
+          <w:sz w:val="36"/>
+          <w:szCs w:val="36"/>
+          <w:shd w:val="clear" w:color="auto" w:fill="FFFFFF"/>
+          <w:lang w:val="ru-RU"/>
+        </w:rPr>
+        <w:t>данних</w:t>
+      </w:r>
+      <w:proofErr w:type="spellEnd"/>
+      <w:r>
+        <w:rPr>
+          <w:rFonts w:ascii="Times New Roman" w:hAnsi="Times New Roman" w:cs="Times New Roman"/>
+          <w:bCs/>
+          <w:color w:val="202124"/>
+          <w:sz w:val="36"/>
+          <w:szCs w:val="36"/>
+          <w:shd w:val="clear" w:color="auto" w:fill="FFFFFF"/>
+          <w:lang w:val="ru-RU"/>
+        </w:rPr>
+        <w:t>.</w:t>
+      </w:r>
     </w:p>
     <w:p>
       <w:pPr>
@@ -10054,7 +10205,6 @@
           <w:shd w:val="clear" w:color="auto" w:fill="FFFFFF"/>
           <w:lang w:val="ru-RU"/>
         </w:rPr>
-        <w:lastRenderedPageBreak/>
         <w:t>Пацієнт</w:t>
       </w:r>
       <w:proofErr w:type="spellEnd"/>
@@ -10885,7 +11035,19 @@
           <w:shd w:val="clear" w:color="auto" w:fill="FFFFFF"/>
           <w:lang w:val="ru-RU"/>
         </w:rPr>
-        <w:t>Може</w:t>
+        <w:t>М</w:t>
+      </w:r>
+      <w:r>
+        <w:rPr>
+          <w:rFonts w:ascii="Times New Roman" w:hAnsi="Times New Roman" w:cs="Times New Roman"/>
+          <w:bCs/>
+          <w:color w:val="202124"/>
+          <w:sz w:val="36"/>
+          <w:szCs w:val="36"/>
+          <w:shd w:val="clear" w:color="auto" w:fill="FFFFFF"/>
+          <w:lang w:val="ru-RU"/>
+        </w:rPr>
+        <w:t>оже</w:t>
       </w:r>
       <w:proofErr w:type="spellEnd"/>
       <w:r>
@@ -10976,7 +11138,33 @@
           <w:shd w:val="clear" w:color="auto" w:fill="FFFFFF"/>
           <w:lang w:val="ru-RU"/>
         </w:rPr>
-        <w:t xml:space="preserve"> записи.</w:t>
+        <w:t xml:space="preserve"> записи у </w:t>
+      </w:r>
+      <w:proofErr w:type="spellStart"/>
+      <w:r>
+        <w:rPr>
+          <w:rFonts w:ascii="Times New Roman" w:hAnsi="Times New Roman" w:cs="Times New Roman"/>
+          <w:bCs/>
+          <w:color w:val="202124"/>
+          <w:sz w:val="36"/>
+          <w:szCs w:val="36"/>
+          <w:shd w:val="clear" w:color="auto" w:fill="FFFFFF"/>
+          <w:lang w:val="ru-RU"/>
+        </w:rPr>
+        <w:t>боті</w:t>
+      </w:r>
+      <w:proofErr w:type="spellEnd"/>
+      <w:r>
+        <w:rPr>
+          <w:rFonts w:ascii="Times New Roman" w:hAnsi="Times New Roman" w:cs="Times New Roman"/>
+          <w:bCs/>
+          <w:color w:val="202124"/>
+          <w:sz w:val="36"/>
+          <w:szCs w:val="36"/>
+          <w:shd w:val="clear" w:color="auto" w:fill="FFFFFF"/>
+          <w:lang w:val="ru-RU"/>
+        </w:rPr>
+        <w:t>.</w:t>
       </w:r>
     </w:p>
     <w:sectPr>
@@ -11965,7 +12153,7 @@
 </file>
 
 <file path=customXml/itemProps1.xml><?xml version="1.0" encoding="utf-8"?>
-<ds:datastoreItem xmlns:ds="http://schemas.openxmlformats.org/officeDocument/2006/customXml" ds:itemID="{078CDCE6-85CD-4D9E-9861-0F8FFE242340}">
+<ds:datastoreItem xmlns:ds="http://schemas.openxmlformats.org/officeDocument/2006/customXml" ds:itemID="{1D7F7EC8-1DC9-4CEA-B83C-E19CAAC02B46}">
   <ds:schemaRefs>
     <ds:schemaRef ds:uri="http://schemas.openxmlformats.org/officeDocument/2006/bibliography"/>
   </ds:schemaRefs>

</xml_diff>